<commit_message>
tables include Truth.TP_FN and Query.TP_FP
</commit_message>
<xml_diff>
--- a/ExomePLUS Benchmark Steps.docx
+++ b/ExomePLUS Benchmark Steps.docx
@@ -401,6 +401,74 @@
       <w:pPr>
         <w:pStyle w:val="ListParagraph"/>
         <w:numPr>
+          <w:ilvl w:val="2"/>
+          <w:numId w:val="2"/>
+        </w:numPr>
+        <w:rPr>
+          <w:color w:val="000000" w:themeColor="text1"/>
+        </w:rPr>
+      </w:pPr>
+      <w:proofErr w:type="spellStart"/>
+      <w:r>
+        <w:rPr>
+          <w:color w:val="000000" w:themeColor="text1"/>
+        </w:rPr>
+        <w:t>input_dir</w:t>
+      </w:r>
+      <w:proofErr w:type="spellEnd"/>
+      <w:r>
+        <w:rPr>
+          <w:color w:val="000000" w:themeColor="text1"/>
+        </w:rPr>
+        <w:t xml:space="preserve"> is </w:t>
+      </w:r>
+      <w:proofErr w:type="spellStart"/>
+      <w:r>
+        <w:rPr>
+          <w:color w:val="000000" w:themeColor="text1"/>
+        </w:rPr>
+        <w:t>is</w:t>
+      </w:r>
+      <w:proofErr w:type="spellEnd"/>
+      <w:r>
+        <w:rPr>
+          <w:color w:val="000000" w:themeColor="text1"/>
+        </w:rPr>
+        <w:t xml:space="preserve"> directory containing </w:t>
+      </w:r>
+      <w:proofErr w:type="gramStart"/>
+      <w:r>
+        <w:rPr>
+          <w:color w:val="000000" w:themeColor="text1"/>
+        </w:rPr>
+        <w:t>all .</w:t>
+      </w:r>
+      <w:proofErr w:type="spellStart"/>
+      <w:r>
+        <w:rPr>
+          <w:color w:val="000000" w:themeColor="text1"/>
+        </w:rPr>
+        <w:t>summary</w:t>
+      </w:r>
+      <w:proofErr w:type="gramEnd"/>
+      <w:r>
+        <w:rPr>
+          <w:color w:val="000000" w:themeColor="text1"/>
+        </w:rPr>
+        <w:t>.csvs</w:t>
+      </w:r>
+      <w:proofErr w:type="spellEnd"/>
+      <w:r>
+        <w:rPr>
+          <w:color w:val="000000" w:themeColor="text1"/>
+        </w:rPr>
+        <w:t xml:space="preserve"> of interest</w:t>
+      </w:r>
+    </w:p>
+    <w:p>
+      <w:pPr>
+        <w:pStyle w:val="ListParagraph"/>
+        <w:numPr>
           <w:ilvl w:val="0"/>
           <w:numId w:val="2"/>
         </w:numPr>
@@ -426,11 +494,47 @@
           <w:color w:val="000000" w:themeColor="text1"/>
         </w:rPr>
       </w:pPr>
-      <w:r>
-        <w:rPr>
-          <w:color w:val="000000" w:themeColor="text1"/>
-        </w:rPr>
-        <w:t>metric_figure.R</w:t>
+      <w:proofErr w:type="spellStart"/>
+      <w:r>
+        <w:rPr>
+          <w:color w:val="000000" w:themeColor="text1"/>
+        </w:rPr>
+        <w:t>metric_</w:t>
+      </w:r>
+      <w:proofErr w:type="gramStart"/>
+      <w:r>
+        <w:rPr>
+          <w:color w:val="000000" w:themeColor="text1"/>
+        </w:rPr>
+        <w:t>figure.R</w:t>
+      </w:r>
+      <w:proofErr w:type="spellEnd"/>
+      <w:proofErr w:type="gramEnd"/>
+    </w:p>
+    <w:p>
+      <w:pPr>
+        <w:pStyle w:val="ListParagraph"/>
+        <w:numPr>
+          <w:ilvl w:val="2"/>
+          <w:numId w:val="2"/>
+        </w:numPr>
+        <w:rPr>
+          <w:color w:val="000000" w:themeColor="text1"/>
+        </w:rPr>
+      </w:pPr>
+      <w:proofErr w:type="spellStart"/>
+      <w:r>
+        <w:rPr>
+          <w:color w:val="000000" w:themeColor="text1"/>
+        </w:rPr>
+        <w:t>input_dir</w:t>
+      </w:r>
+      <w:proofErr w:type="spellEnd"/>
+      <w:r>
+        <w:rPr>
+          <w:color w:val="000000" w:themeColor="text1"/>
+        </w:rPr>
+        <w:t xml:space="preserve"> is directory containing output of step 4</w:t>
       </w:r>
     </w:p>
     <w:p>

</xml_diff>

<commit_message>
CDS + UTR coverage and GC content
</commit_message>
<xml_diff>
--- a/ExomePLUS Benchmark Steps.docx
+++ b/ExomePLUS Benchmark Steps.docx
@@ -186,10 +186,7 @@
         </w:rPr>
       </w:pPr>
       <w:r>
-        <w:t>python hap.py --threads 3</w:t>
-      </w:r>
-      <w:r>
-        <w:t xml:space="preserve"> </w:t>
+        <w:t xml:space="preserve">python hap.py --threads 3 </w:t>
       </w:r>
       <w:r>
         <w:rPr>
@@ -212,10 +209,7 @@
         <w:t xml:space="preserve"> $query </w:t>
       </w:r>
       <w:r>
-        <w:t>-f</w:t>
-      </w:r>
-      <w:r>
-        <w:t xml:space="preserve"> </w:t>
+        <w:t xml:space="preserve">-f </w:t>
       </w:r>
       <w:r>
         <w:rPr>
@@ -536,6 +530,236 @@
         </w:rPr>
         <w:t xml:space="preserve"> is directory containing output of step 4</w:t>
       </w:r>
+    </w:p>
+    <w:p>
+      <w:pPr>
+        <w:rPr>
+          <w:b/>
+          <w:bCs/>
+          <w:color w:val="000000" w:themeColor="text1"/>
+        </w:rPr>
+      </w:pPr>
+      <w:r>
+        <w:rPr>
+          <w:b/>
+          <w:bCs/>
+          <w:color w:val="000000" w:themeColor="text1"/>
+        </w:rPr>
+        <w:t>Gene</w:t>
+      </w:r>
+    </w:p>
+    <w:p>
+      <w:pPr>
+        <w:pStyle w:val="ListParagraph"/>
+        <w:numPr>
+          <w:ilvl w:val="0"/>
+          <w:numId w:val="4"/>
+        </w:numPr>
+        <w:rPr>
+          <w:color w:val="000000" w:themeColor="text1"/>
+        </w:rPr>
+      </w:pPr>
+      <w:r>
+        <w:rPr>
+          <w:color w:val="000000" w:themeColor="text1"/>
+        </w:rPr>
+        <w:t>Location of CDS and UTR bed files by chromosome:</w:t>
+      </w:r>
+    </w:p>
+    <w:p>
+      <w:pPr>
+        <w:pStyle w:val="ListParagraph"/>
+        <w:numPr>
+          <w:ilvl w:val="1"/>
+          <w:numId w:val="4"/>
+        </w:numPr>
+        <w:rPr>
+          <w:color w:val="000000" w:themeColor="text1"/>
+        </w:rPr>
+      </w:pPr>
+      <w:r>
+        <w:rPr>
+          <w:color w:val="000000" w:themeColor="text1"/>
+        </w:rPr>
+        <w:t>~</w:t>
+      </w:r>
+      <w:r>
+        <w:rPr>
+          <w:color w:val="000000" w:themeColor="text1"/>
+        </w:rPr>
+        <w:t>/projects/def-</w:t>
+      </w:r>
+      <w:proofErr w:type="spellStart"/>
+      <w:r>
+        <w:rPr>
+          <w:color w:val="000000" w:themeColor="text1"/>
+        </w:rPr>
+        <w:t>vmooser</w:t>
+      </w:r>
+      <w:proofErr w:type="spellEnd"/>
+      <w:r>
+        <w:rPr>
+          <w:color w:val="000000" w:themeColor="text1"/>
+        </w:rPr>
+        <w:t>/</w:t>
+      </w:r>
+      <w:proofErr w:type="spellStart"/>
+      <w:r>
+        <w:rPr>
+          <w:color w:val="000000" w:themeColor="text1"/>
+        </w:rPr>
+        <w:t>clarewei</w:t>
+      </w:r>
+      <w:proofErr w:type="spellEnd"/>
+      <w:r>
+        <w:rPr>
+          <w:color w:val="000000" w:themeColor="text1"/>
+        </w:rPr>
+        <w:t>/</w:t>
+      </w:r>
+      <w:proofErr w:type="spellStart"/>
+      <w:r>
+        <w:rPr>
+          <w:color w:val="000000" w:themeColor="text1"/>
+        </w:rPr>
+        <w:t>by_gene</w:t>
+      </w:r>
+      <w:proofErr w:type="spellEnd"/>
+    </w:p>
+    <w:p>
+      <w:pPr>
+        <w:pStyle w:val="ListParagraph"/>
+        <w:numPr>
+          <w:ilvl w:val="0"/>
+          <w:numId w:val="4"/>
+        </w:numPr>
+        <w:rPr>
+          <w:color w:val="000000" w:themeColor="text1"/>
+        </w:rPr>
+      </w:pPr>
+      <w:r>
+        <w:rPr>
+          <w:color w:val="000000" w:themeColor="text1"/>
+        </w:rPr>
+        <w:t xml:space="preserve">Make bam files from </w:t>
+      </w:r>
+      <w:proofErr w:type="spellStart"/>
+      <w:r>
+        <w:rPr>
+          <w:color w:val="000000" w:themeColor="text1"/>
+        </w:rPr>
+        <w:t>vcf</w:t>
+      </w:r>
+      <w:proofErr w:type="spellEnd"/>
+      <w:r>
+        <w:rPr>
+          <w:color w:val="000000" w:themeColor="text1"/>
+        </w:rPr>
+        <w:t>:</w:t>
+      </w:r>
+    </w:p>
+    <w:p>
+      <w:pPr>
+        <w:pStyle w:val="ListParagraph"/>
+        <w:ind w:left="1440"/>
+        <w:rPr>
+          <w:color w:val="FF0000"/>
+        </w:rPr>
+      </w:pPr>
+      <w:proofErr w:type="spellStart"/>
+      <w:r>
+        <w:rPr>
+          <w:color w:val="000000" w:themeColor="text1"/>
+        </w:rPr>
+        <w:t>bcftools</w:t>
+      </w:r>
+      <w:proofErr w:type="spellEnd"/>
+      <w:r>
+        <w:rPr>
+          <w:color w:val="000000" w:themeColor="text1"/>
+        </w:rPr>
+        <w:t xml:space="preserve"> </w:t>
+      </w:r>
+      <w:proofErr w:type="spellStart"/>
+      <w:r>
+        <w:rPr>
+          <w:color w:val="000000" w:themeColor="text1"/>
+        </w:rPr>
+        <w:t>mpileup</w:t>
+      </w:r>
+      <w:proofErr w:type="spellEnd"/>
+      <w:r>
+        <w:rPr>
+          <w:color w:val="000000" w:themeColor="text1"/>
+        </w:rPr>
+        <w:t xml:space="preserve"> -f /cvmfs/soft.mugqic/CentOS6/genomes/species/Homo_</w:t>
+      </w:r>
+      <w:proofErr w:type="gramStart"/>
+      <w:r>
+        <w:rPr>
+          <w:color w:val="000000" w:themeColor="text1"/>
+        </w:rPr>
+        <w:t>sapiens.GRCh</w:t>
+      </w:r>
+      <w:proofErr w:type="gramEnd"/>
+      <w:r>
+        <w:rPr>
+          <w:color w:val="000000" w:themeColor="text1"/>
+        </w:rPr>
+        <w:t xml:space="preserve">37/genome/Homo_sapiens.GRCh37.fa -E -q 20 -Q 20 --ff 0x0704 -d 8000 </w:t>
+      </w:r>
+      <w:r>
+        <w:rPr>
+          <w:color w:val="FF0000"/>
+        </w:rPr>
+        <w:t>$bam</w:t>
+      </w:r>
+      <w:r>
+        <w:rPr>
+          <w:color w:val="000000" w:themeColor="text1"/>
+        </w:rPr>
+        <w:t xml:space="preserve"> -a FORMAT/DP | </w:t>
+      </w:r>
+      <w:proofErr w:type="spellStart"/>
+      <w:r>
+        <w:rPr>
+          <w:color w:val="000000" w:themeColor="text1"/>
+        </w:rPr>
+        <w:t>bcftools</w:t>
+      </w:r>
+      <w:proofErr w:type="spellEnd"/>
+      <w:r>
+        <w:rPr>
+          <w:color w:val="000000" w:themeColor="text1"/>
+        </w:rPr>
+        <w:t xml:space="preserve"> annotate -x INFO,FORMAT/PL -Oz -o </w:t>
+      </w:r>
+      <w:r>
+        <w:rPr>
+          <w:color w:val="FF0000"/>
+        </w:rPr>
+        <w:t>$</w:t>
+      </w:r>
+      <w:proofErr w:type="spellStart"/>
+      <w:r>
+        <w:rPr>
+          <w:color w:val="FF0000"/>
+        </w:rPr>
+        <w:t>new_vcf_name</w:t>
+      </w:r>
+      <w:proofErr w:type="spellEnd"/>
+    </w:p>
+    <w:p>
+      <w:pPr>
+        <w:pStyle w:val="ListParagraph"/>
+        <w:numPr>
+          <w:ilvl w:val="0"/>
+          <w:numId w:val="7"/>
+        </w:numPr>
+        <w:rPr>
+          <w:color w:val="000000" w:themeColor="text1"/>
+        </w:rPr>
+      </w:pPr>
     </w:p>
     <w:p>
       <w:pPr>
@@ -708,6 +932,238 @@
     </w:lvl>
   </w:abstractNum>
   <w:abstractNum w:abstractNumId="1" w15:restartNumberingAfterBreak="0">
+    <w:nsid w:val="22FD6D24"/>
+    <w:multiLevelType w:val="multilevel"/>
+    <w:tmpl w:val="0FE42132"/>
+    <w:lvl w:ilvl="0">
+      <w:start w:val="1"/>
+      <w:numFmt w:val="bullet"/>
+      <w:lvlText w:val=""/>
+      <w:lvlJc w:val="left"/>
+      <w:pPr>
+        <w:ind w:left="720" w:hanging="360"/>
+      </w:pPr>
+      <w:rPr>
+        <w:rFonts w:ascii="Symbol" w:hAnsi="Symbol" w:hint="default"/>
+      </w:rPr>
+    </w:lvl>
+    <w:lvl w:ilvl="1">
+      <w:start w:val="1"/>
+      <w:numFmt w:val="bullet"/>
+      <w:lvlText w:val=""/>
+      <w:lvlJc w:val="left"/>
+      <w:pPr>
+        <w:ind w:left="1440" w:hanging="360"/>
+      </w:pPr>
+      <w:rPr>
+        <w:rFonts w:ascii="Monotype Sorts" w:hAnsi="Monotype Sorts" w:cs="Courier New" w:hint="default"/>
+      </w:rPr>
+    </w:lvl>
+    <w:lvl w:ilvl="2">
+      <w:start w:val="1"/>
+      <w:numFmt w:val="bullet"/>
+      <w:lvlText w:val="–"/>
+      <w:lvlJc w:val="left"/>
+      <w:pPr>
+        <w:ind w:left="2160" w:hanging="360"/>
+      </w:pPr>
+      <w:rPr>
+        <w:rFonts w:ascii="Times New Roman" w:hAnsi="Times New Roman" w:cs="Times New Roman" w:hint="default"/>
+      </w:rPr>
+    </w:lvl>
+    <w:lvl w:ilvl="3">
+      <w:start w:val="1"/>
+      <w:numFmt w:val="bullet"/>
+      <w:lvlText w:val=""/>
+      <w:lvlJc w:val="left"/>
+      <w:pPr>
+        <w:ind w:left="2880" w:hanging="360"/>
+      </w:pPr>
+      <w:rPr>
+        <w:rFonts w:ascii="Monotype Sorts" w:hAnsi="Monotype Sorts" w:hint="default"/>
+      </w:rPr>
+    </w:lvl>
+    <w:lvl w:ilvl="4">
+      <w:start w:val="1"/>
+      <w:numFmt w:val="bullet"/>
+      <w:lvlText w:val="o"/>
+      <w:lvlJc w:val="left"/>
+      <w:pPr>
+        <w:ind w:left="3600" w:hanging="360"/>
+      </w:pPr>
+      <w:rPr>
+        <w:rFonts w:ascii="Courier New" w:hAnsi="Courier New" w:cs="Courier New" w:hint="default"/>
+      </w:rPr>
+    </w:lvl>
+    <w:lvl w:ilvl="5">
+      <w:start w:val="1"/>
+      <w:numFmt w:val="bullet"/>
+      <w:lvlText w:val=""/>
+      <w:lvlJc w:val="left"/>
+      <w:pPr>
+        <w:ind w:left="4320" w:hanging="360"/>
+      </w:pPr>
+      <w:rPr>
+        <w:rFonts w:ascii="Wingdings" w:hAnsi="Wingdings" w:hint="default"/>
+      </w:rPr>
+    </w:lvl>
+    <w:lvl w:ilvl="6">
+      <w:start w:val="1"/>
+      <w:numFmt w:val="bullet"/>
+      <w:lvlText w:val=""/>
+      <w:lvlJc w:val="left"/>
+      <w:pPr>
+        <w:ind w:left="5040" w:hanging="360"/>
+      </w:pPr>
+      <w:rPr>
+        <w:rFonts w:ascii="Symbol" w:hAnsi="Symbol" w:hint="default"/>
+      </w:rPr>
+    </w:lvl>
+    <w:lvl w:ilvl="7">
+      <w:start w:val="1"/>
+      <w:numFmt w:val="bullet"/>
+      <w:lvlText w:val="o"/>
+      <w:lvlJc w:val="left"/>
+      <w:pPr>
+        <w:ind w:left="5760" w:hanging="360"/>
+      </w:pPr>
+      <w:rPr>
+        <w:rFonts w:ascii="Courier New" w:hAnsi="Courier New" w:cs="Courier New" w:hint="default"/>
+      </w:rPr>
+    </w:lvl>
+    <w:lvl w:ilvl="8">
+      <w:start w:val="1"/>
+      <w:numFmt w:val="bullet"/>
+      <w:lvlText w:val=""/>
+      <w:lvlJc w:val="left"/>
+      <w:pPr>
+        <w:ind w:left="6480" w:hanging="360"/>
+      </w:pPr>
+      <w:rPr>
+        <w:rFonts w:ascii="Wingdings" w:hAnsi="Wingdings" w:hint="default"/>
+      </w:rPr>
+    </w:lvl>
+  </w:abstractNum>
+  <w:abstractNum w:abstractNumId="2" w15:restartNumberingAfterBreak="0">
+    <w:nsid w:val="4E740796"/>
+    <w:multiLevelType w:val="multilevel"/>
+    <w:tmpl w:val="0FE42132"/>
+    <w:numStyleLink w:val="Default"/>
+  </w:abstractNum>
+  <w:abstractNum w:abstractNumId="3" w15:restartNumberingAfterBreak="0">
+    <w:nsid w:val="4EDE5C15"/>
+    <w:multiLevelType w:val="hybridMultilevel"/>
+    <w:tmpl w:val="DA1047B4"/>
+    <w:lvl w:ilvl="0" w:tplc="04090001">
+      <w:start w:val="1"/>
+      <w:numFmt w:val="bullet"/>
+      <w:lvlText w:val=""/>
+      <w:lvlJc w:val="left"/>
+      <w:pPr>
+        <w:ind w:left="720" w:hanging="360"/>
+      </w:pPr>
+      <w:rPr>
+        <w:rFonts w:ascii="Symbol" w:hAnsi="Symbol" w:hint="default"/>
+      </w:rPr>
+    </w:lvl>
+    <w:lvl w:ilvl="1" w:tplc="04090003">
+      <w:start w:val="1"/>
+      <w:numFmt w:val="bullet"/>
+      <w:lvlText w:val="o"/>
+      <w:lvlJc w:val="left"/>
+      <w:pPr>
+        <w:ind w:left="1440" w:hanging="360"/>
+      </w:pPr>
+      <w:rPr>
+        <w:rFonts w:ascii="Courier New" w:hAnsi="Courier New" w:cs="Courier New" w:hint="default"/>
+      </w:rPr>
+    </w:lvl>
+    <w:lvl w:ilvl="2" w:tplc="04090005" w:tentative="1">
+      <w:start w:val="1"/>
+      <w:numFmt w:val="bullet"/>
+      <w:lvlText w:val=""/>
+      <w:lvlJc w:val="left"/>
+      <w:pPr>
+        <w:ind w:left="2160" w:hanging="360"/>
+      </w:pPr>
+      <w:rPr>
+        <w:rFonts w:ascii="Wingdings" w:hAnsi="Wingdings" w:hint="default"/>
+      </w:rPr>
+    </w:lvl>
+    <w:lvl w:ilvl="3" w:tplc="04090001" w:tentative="1">
+      <w:start w:val="1"/>
+      <w:numFmt w:val="bullet"/>
+      <w:lvlText w:val=""/>
+      <w:lvlJc w:val="left"/>
+      <w:pPr>
+        <w:ind w:left="2880" w:hanging="360"/>
+      </w:pPr>
+      <w:rPr>
+        <w:rFonts w:ascii="Symbol" w:hAnsi="Symbol" w:hint="default"/>
+      </w:rPr>
+    </w:lvl>
+    <w:lvl w:ilvl="4" w:tplc="04090003" w:tentative="1">
+      <w:start w:val="1"/>
+      <w:numFmt w:val="bullet"/>
+      <w:lvlText w:val="o"/>
+      <w:lvlJc w:val="left"/>
+      <w:pPr>
+        <w:ind w:left="3600" w:hanging="360"/>
+      </w:pPr>
+      <w:rPr>
+        <w:rFonts w:ascii="Courier New" w:hAnsi="Courier New" w:cs="Courier New" w:hint="default"/>
+      </w:rPr>
+    </w:lvl>
+    <w:lvl w:ilvl="5" w:tplc="04090005" w:tentative="1">
+      <w:start w:val="1"/>
+      <w:numFmt w:val="bullet"/>
+      <w:lvlText w:val=""/>
+      <w:lvlJc w:val="left"/>
+      <w:pPr>
+        <w:ind w:left="4320" w:hanging="360"/>
+      </w:pPr>
+      <w:rPr>
+        <w:rFonts w:ascii="Wingdings" w:hAnsi="Wingdings" w:hint="default"/>
+      </w:rPr>
+    </w:lvl>
+    <w:lvl w:ilvl="6" w:tplc="04090001" w:tentative="1">
+      <w:start w:val="1"/>
+      <w:numFmt w:val="bullet"/>
+      <w:lvlText w:val=""/>
+      <w:lvlJc w:val="left"/>
+      <w:pPr>
+        <w:ind w:left="5040" w:hanging="360"/>
+      </w:pPr>
+      <w:rPr>
+        <w:rFonts w:ascii="Symbol" w:hAnsi="Symbol" w:hint="default"/>
+      </w:rPr>
+    </w:lvl>
+    <w:lvl w:ilvl="7" w:tplc="04090003" w:tentative="1">
+      <w:start w:val="1"/>
+      <w:numFmt w:val="bullet"/>
+      <w:lvlText w:val="o"/>
+      <w:lvlJc w:val="left"/>
+      <w:pPr>
+        <w:ind w:left="5760" w:hanging="360"/>
+      </w:pPr>
+      <w:rPr>
+        <w:rFonts w:ascii="Courier New" w:hAnsi="Courier New" w:cs="Courier New" w:hint="default"/>
+      </w:rPr>
+    </w:lvl>
+    <w:lvl w:ilvl="8" w:tplc="04090005" w:tentative="1">
+      <w:start w:val="1"/>
+      <w:numFmt w:val="bullet"/>
+      <w:lvlText w:val=""/>
+      <w:lvlJc w:val="left"/>
+      <w:pPr>
+        <w:ind w:left="6480" w:hanging="360"/>
+      </w:pPr>
+      <w:rPr>
+        <w:rFonts w:ascii="Wingdings" w:hAnsi="Wingdings" w:hint="default"/>
+      </w:rPr>
+    </w:lvl>
+  </w:abstractNum>
+  <w:abstractNum w:abstractNumId="4" w15:restartNumberingAfterBreak="0">
     <w:nsid w:val="5A3C0153"/>
     <w:multiLevelType w:val="hybridMultilevel"/>
     <w:tmpl w:val="BFD84D1E"/>
@@ -795,11 +1251,145 @@
         <w:ind w:left="6480" w:hanging="180"/>
       </w:pPr>
     </w:lvl>
+  </w:abstractNum>
+  <w:abstractNum w:abstractNumId="5" w15:restartNumberingAfterBreak="0">
+    <w:nsid w:val="5A8914D6"/>
+    <w:multiLevelType w:val="multilevel"/>
+    <w:tmpl w:val="0FE42132"/>
+    <w:lvl w:ilvl="0">
+      <w:start w:val="1"/>
+      <w:numFmt w:val="bullet"/>
+      <w:lvlText w:val=""/>
+      <w:lvlJc w:val="left"/>
+      <w:pPr>
+        <w:ind w:left="720" w:hanging="360"/>
+      </w:pPr>
+      <w:rPr>
+        <w:rFonts w:ascii="Symbol" w:hAnsi="Symbol" w:hint="default"/>
+      </w:rPr>
+    </w:lvl>
+    <w:lvl w:ilvl="1">
+      <w:start w:val="1"/>
+      <w:numFmt w:val="bullet"/>
+      <w:lvlText w:val=""/>
+      <w:lvlJc w:val="left"/>
+      <w:pPr>
+        <w:ind w:left="1440" w:hanging="360"/>
+      </w:pPr>
+      <w:rPr>
+        <w:rFonts w:ascii="Monotype Sorts" w:hAnsi="Monotype Sorts" w:cs="Courier New" w:hint="default"/>
+      </w:rPr>
+    </w:lvl>
+    <w:lvl w:ilvl="2">
+      <w:start w:val="1"/>
+      <w:numFmt w:val="bullet"/>
+      <w:lvlText w:val="–"/>
+      <w:lvlJc w:val="left"/>
+      <w:pPr>
+        <w:ind w:left="2160" w:hanging="360"/>
+      </w:pPr>
+      <w:rPr>
+        <w:rFonts w:ascii="Times New Roman" w:hAnsi="Times New Roman" w:cs="Times New Roman" w:hint="default"/>
+      </w:rPr>
+    </w:lvl>
+    <w:lvl w:ilvl="3">
+      <w:start w:val="1"/>
+      <w:numFmt w:val="bullet"/>
+      <w:lvlText w:val=""/>
+      <w:lvlJc w:val="left"/>
+      <w:pPr>
+        <w:ind w:left="2880" w:hanging="360"/>
+      </w:pPr>
+      <w:rPr>
+        <w:rFonts w:ascii="Monotype Sorts" w:hAnsi="Monotype Sorts" w:hint="default"/>
+      </w:rPr>
+    </w:lvl>
+    <w:lvl w:ilvl="4">
+      <w:start w:val="1"/>
+      <w:numFmt w:val="bullet"/>
+      <w:lvlText w:val="o"/>
+      <w:lvlJc w:val="left"/>
+      <w:pPr>
+        <w:ind w:left="3600" w:hanging="360"/>
+      </w:pPr>
+      <w:rPr>
+        <w:rFonts w:ascii="Courier New" w:hAnsi="Courier New" w:cs="Courier New" w:hint="default"/>
+      </w:rPr>
+    </w:lvl>
+    <w:lvl w:ilvl="5">
+      <w:start w:val="1"/>
+      <w:numFmt w:val="bullet"/>
+      <w:lvlText w:val=""/>
+      <w:lvlJc w:val="left"/>
+      <w:pPr>
+        <w:ind w:left="4320" w:hanging="360"/>
+      </w:pPr>
+      <w:rPr>
+        <w:rFonts w:ascii="Wingdings" w:hAnsi="Wingdings" w:hint="default"/>
+      </w:rPr>
+    </w:lvl>
+    <w:lvl w:ilvl="6">
+      <w:start w:val="1"/>
+      <w:numFmt w:val="bullet"/>
+      <w:lvlText w:val=""/>
+      <w:lvlJc w:val="left"/>
+      <w:pPr>
+        <w:ind w:left="5040" w:hanging="360"/>
+      </w:pPr>
+      <w:rPr>
+        <w:rFonts w:ascii="Symbol" w:hAnsi="Symbol" w:hint="default"/>
+      </w:rPr>
+    </w:lvl>
+    <w:lvl w:ilvl="7">
+      <w:start w:val="1"/>
+      <w:numFmt w:val="bullet"/>
+      <w:lvlText w:val="o"/>
+      <w:lvlJc w:val="left"/>
+      <w:pPr>
+        <w:ind w:left="5760" w:hanging="360"/>
+      </w:pPr>
+      <w:rPr>
+        <w:rFonts w:ascii="Courier New" w:hAnsi="Courier New" w:cs="Courier New" w:hint="default"/>
+      </w:rPr>
+    </w:lvl>
+    <w:lvl w:ilvl="8">
+      <w:start w:val="1"/>
+      <w:numFmt w:val="bullet"/>
+      <w:lvlText w:val=""/>
+      <w:lvlJc w:val="left"/>
+      <w:pPr>
+        <w:ind w:left="6480" w:hanging="360"/>
+      </w:pPr>
+      <w:rPr>
+        <w:rFonts w:ascii="Wingdings" w:hAnsi="Wingdings" w:hint="default"/>
+      </w:rPr>
+    </w:lvl>
+  </w:abstractNum>
+  <w:abstractNum w:abstractNumId="6" w15:restartNumberingAfterBreak="0">
+    <w:nsid w:val="639920BA"/>
+    <w:multiLevelType w:val="multilevel"/>
+    <w:tmpl w:val="0FE42132"/>
+    <w:numStyleLink w:val="Default"/>
   </w:abstractNum>
   <w:num w:numId="1">
     <w:abstractNumId w:val="0"/>
   </w:num>
   <w:num w:numId="2">
+    <w:abstractNumId w:val="4"/>
+  </w:num>
+  <w:num w:numId="3">
+    <w:abstractNumId w:val="3"/>
+  </w:num>
+  <w:num w:numId="4">
+    <w:abstractNumId w:val="6"/>
+  </w:num>
+  <w:num w:numId="5">
+    <w:abstractNumId w:val="5"/>
+  </w:num>
+  <w:num w:numId="6">
+    <w:abstractNumId w:val="2"/>
+  </w:num>
+  <w:num w:numId="7">
     <w:abstractNumId w:val="1"/>
   </w:num>
 </w:numbering>

</xml_diff>